<commit_message>
Fixed a picture in the report
</commit_message>
<xml_diff>
--- a/Report.docx
+++ b/Report.docx
@@ -7,11 +7,13 @@
         <w:pStyle w:val="Rubrik2"/>
         <w:rPr>
           <w:b/>
+          <w:lang w:val="en-GB"/>
         </w:rPr>
       </w:pPr>
       <w:r>
         <w:rPr>
           <w:b/>
+          <w:lang w:val="en-GB"/>
         </w:rPr>
         <w:t>Fractal</w:t>
       </w:r>
@@ -44,7 +46,21 @@
         <w:rPr>
           <w:lang w:val="en-GB"/>
         </w:rPr>
-        <w:t xml:space="preserve">, where each thread was assigned to one part. To do this we used our own struct called Data which told the thread where it should start and how far it should go. </w:t>
+        <w:t xml:space="preserve">, where each thread was assigned to one part. To do this we used our own </w:t>
+      </w:r>
+      <w:proofErr w:type="spellStart"/>
+      <w:r>
+        <w:rPr>
+          <w:lang w:val="en-GB"/>
+        </w:rPr>
+        <w:t>struct</w:t>
+      </w:r>
+      <w:proofErr w:type="spellEnd"/>
+      <w:r>
+        <w:rPr>
+          <w:lang w:val="en-GB"/>
+        </w:rPr>
+        <w:t xml:space="preserve"> called Data which told the thread where it should start and how far it should go. </w:t>
       </w:r>
       <w:r>
         <w:rPr>
@@ -269,44 +285,85 @@
         <w:rPr>
           <w:lang w:val="en-GB"/>
         </w:rPr>
-        <w:t>To do this we used the struct Data, which holds the start coordinates for the first and second array, how wide/high the block is, and the start coordinates for the third array, which holds the result.</w:t>
-      </w:r>
-    </w:p>
-    <w:p>
-      <w:pPr>
-        <w:rPr>
-          <w:lang w:val="en-GB"/>
-        </w:rPr>
-      </w:pPr>
-      <w:r>
-        <w:rPr>
-          <w:lang w:val="en-GB"/>
-        </w:rPr>
-        <w:pict>
-          <v:shapetype id="_x0000_t75" coordsize="21600,21600" o:spt="75" o:preferrelative="t" path="m@4@5l@4@11@9@11@9@5xe" filled="f" stroked="f">
-            <v:stroke joinstyle="miter"/>
-            <v:formulas>
-              <v:f eqn="if lineDrawn pixelLineWidth 0"/>
-              <v:f eqn="sum @0 1 0"/>
-              <v:f eqn="sum 0 0 @1"/>
-              <v:f eqn="prod @2 1 2"/>
-              <v:f eqn="prod @3 21600 pixelWidth"/>
-              <v:f eqn="prod @3 21600 pixelHeight"/>
-              <v:f eqn="sum @0 0 1"/>
-              <v:f eqn="prod @6 1 2"/>
-              <v:f eqn="prod @7 21600 pixelWidth"/>
-              <v:f eqn="sum @8 21600 0"/>
-              <v:f eqn="prod @7 21600 pixelHeight"/>
-              <v:f eqn="sum @10 21600 0"/>
-            </v:formulas>
-            <v:path o:extrusionok="f" gradientshapeok="t" o:connecttype="rect"/>
-            <o:lock v:ext="edit" aspectratio="t"/>
-          </v:shapetype>
-          <v:shape id="_x0000_i1025" type="#_x0000_t75" style="width:368.25pt;height:48.75pt">
-            <v:imagedata r:id="rId5" o:title="blocks"/>
-          </v:shape>
-        </w:pict>
-      </w:r>
+        <w:t xml:space="preserve">To do this we used the </w:t>
+      </w:r>
+      <w:proofErr w:type="spellStart"/>
+      <w:r>
+        <w:rPr>
+          <w:lang w:val="en-GB"/>
+        </w:rPr>
+        <w:t>struct</w:t>
+      </w:r>
+      <w:proofErr w:type="spellEnd"/>
+      <w:r>
+        <w:rPr>
+          <w:lang w:val="en-GB"/>
+        </w:rPr>
+        <w:t xml:space="preserve"> Data, which holds the start coordinates for the first and second array, how wide/high the block is, and the start coordinates for the third array, which holds the result.</w:t>
+      </w:r>
+    </w:p>
+    <w:p>
+      <w:pPr>
+        <w:rPr>
+          <w:lang w:val="en-GB"/>
+        </w:rPr>
+      </w:pPr>
+      <w:r>
+        <w:rPr>
+          <w:noProof/>
+          <w:lang w:eastAsia="sv-SE"/>
+        </w:rPr>
+        <w:drawing>
+          <wp:inline distT="0" distB="0" distL="0" distR="0">
+            <wp:extent cx="4676775" cy="619125"/>
+            <wp:effectExtent l="0" t="0" r="9525" b="9525"/>
+            <wp:docPr id="2" name="Bildobjekt 2" descr="C:\Users\Jonas\Desktop\blocks.jpg"/>
+            <wp:cNvGraphicFramePr>
+              <a:graphicFrameLocks xmlns:a="http://schemas.openxmlformats.org/drawingml/2006/main" noChangeAspect="1"/>
+            </wp:cNvGraphicFramePr>
+            <a:graphic xmlns:a="http://schemas.openxmlformats.org/drawingml/2006/main">
+              <a:graphicData uri="http://schemas.openxmlformats.org/drawingml/2006/picture">
+                <pic:pic xmlns:pic="http://schemas.openxmlformats.org/drawingml/2006/picture">
+                  <pic:nvPicPr>
+                    <pic:cNvPr id="0" name="Picture 3" descr="C:\Users\Jonas\Desktop\blocks.jpg"/>
+                    <pic:cNvPicPr>
+                      <a:picLocks noChangeAspect="1" noChangeArrowheads="1"/>
+                    </pic:cNvPicPr>
+                  </pic:nvPicPr>
+                  <pic:blipFill>
+                    <a:blip r:embed="rId5">
+                      <a:extLst>
+                        <a:ext uri="{28A0092B-C50C-407E-A947-70E740481C1C}">
+                          <a14:useLocalDpi xmlns:a14="http://schemas.microsoft.com/office/drawing/2010/main" val="0"/>
+                        </a:ext>
+                      </a:extLst>
+                    </a:blip>
+                    <a:srcRect/>
+                    <a:stretch>
+                      <a:fillRect/>
+                    </a:stretch>
+                  </pic:blipFill>
+                  <pic:spPr bwMode="auto">
+                    <a:xfrm>
+                      <a:off x="0" y="0"/>
+                      <a:ext cx="4676775" cy="619125"/>
+                    </a:xfrm>
+                    <a:prstGeom prst="rect">
+                      <a:avLst/>
+                    </a:prstGeom>
+                    <a:noFill/>
+                    <a:ln>
+                      <a:noFill/>
+                    </a:ln>
+                  </pic:spPr>
+                </pic:pic>
+              </a:graphicData>
+            </a:graphic>
+          </wp:inline>
+        </w:drawing>
+      </w:r>
+      <w:bookmarkStart w:id="0" w:name="_GoBack"/>
+      <w:bookmarkEnd w:id="0"/>
     </w:p>
     <w:p>
       <w:pPr>
@@ -324,7 +381,21 @@
         <w:rPr>
           <w:lang w:val="en-GB"/>
         </w:rPr>
-        <w:t>oxes shows one calculation that is performed in one thread. A1, B1 etc are the different sub matrices.</w:t>
+        <w:t xml:space="preserve">oxes shows one calculation that is performed in one thread. A1, B1 </w:t>
+      </w:r>
+      <w:proofErr w:type="spellStart"/>
+      <w:r>
+        <w:rPr>
+          <w:lang w:val="en-GB"/>
+        </w:rPr>
+        <w:t>etc</w:t>
+      </w:r>
+      <w:proofErr w:type="spellEnd"/>
+      <w:r>
+        <w:rPr>
+          <w:lang w:val="en-GB"/>
+        </w:rPr>
+        <w:t xml:space="preserve"> are the different sub matrices.</w:t>
       </w:r>
       <w:r>
         <w:rPr>
@@ -393,14 +464,34 @@
           <w:lang w:val="en-GB"/>
         </w:rPr>
       </w:pPr>
-      <w:r>
-        <w:rPr>
-          <w:lang w:val="en-GB"/>
-        </w:rPr>
-        <w:t>Fyll på!</w:t>
-      </w:r>
-      <w:bookmarkStart w:id="0" w:name="_GoBack"/>
-      <w:bookmarkEnd w:id="0"/>
+      <w:proofErr w:type="spellStart"/>
+      <w:r>
+        <w:rPr>
+          <w:lang w:val="en-GB"/>
+        </w:rPr>
+        <w:t>Fyll</w:t>
+      </w:r>
+      <w:proofErr w:type="spellEnd"/>
+      <w:r>
+        <w:rPr>
+          <w:lang w:val="en-GB"/>
+        </w:rPr>
+        <w:t xml:space="preserve"> </w:t>
+      </w:r>
+      <w:proofErr w:type="spellStart"/>
+      <w:r>
+        <w:rPr>
+          <w:lang w:val="en-GB"/>
+        </w:rPr>
+        <w:t>på</w:t>
+      </w:r>
+      <w:proofErr w:type="spellEnd"/>
+      <w:r>
+        <w:rPr>
+          <w:lang w:val="en-GB"/>
+        </w:rPr>
+        <w:t>!</w:t>
+      </w:r>
     </w:p>
     <w:sectPr>
       <w:pgSz w:w="11906" w:h="16838"/>

</xml_diff>